<commit_message>
Melhoria no GDD - Inimigo segue - Inimigo morre - tiro da dano
</commit_message>
<xml_diff>
--- a/GDD.docx
+++ b/GDD.docx
@@ -1,6 +1,6 @@
 
 <file path=word/document.xml><?xml version="1.0" encoding="utf-8"?>
-<w:document xmlns:wpc="http://schemas.microsoft.com/office/word/2010/wordprocessingCanvas" xmlns:cx="http://schemas.microsoft.com/office/drawing/2014/chartex" xmlns:cx1="http://schemas.microsoft.com/office/drawing/2015/9/8/chartex" xmlns:cx2="http://schemas.microsoft.com/office/drawing/2015/10/21/chartex" xmlns:cx3="http://schemas.microsoft.com/office/drawing/2016/5/9/chartex" xmlns:cx4="http://schemas.microsoft.com/office/drawing/2016/5/10/chartex" xmlns:cx5="http://schemas.microsoft.com/office/drawing/2016/5/11/chartex" xmlns:cx6="http://schemas.microsoft.com/office/drawing/2016/5/12/chartex" xmlns:cx7="http://schemas.microsoft.com/office/drawing/2016/5/13/chartex" xmlns:cx8="http://schemas.microsoft.com/office/drawing/2016/5/14/chartex" xmlns:mc="http://schemas.openxmlformats.org/markup-compatibility/2006" xmlns:aink="http://schemas.microsoft.com/office/drawing/2016/ink" xmlns:am3d="http://schemas.microsoft.com/office/drawing/2017/model3d" xmlns:o="urn:schemas-microsoft-com:office:office" xmlns:oel="http://schemas.microsoft.com/office/2019/extlst" xmlns:r="http://schemas.openxmlformats.org/officeDocument/2006/relationships" xmlns:m="http://schemas.openxmlformats.org/officeDocument/2006/math" xmlns:v="urn:schemas-microsoft-com:vml" xmlns:wp14="http://schemas.microsoft.com/office/word/2010/wordprocessingDrawing" xmlns:wp="http://schemas.openxmlformats.org/drawingml/2006/wordprocessingDrawing" xmlns:w10="urn:schemas-microsoft-com:office:word" xmlns:w="http://schemas.openxmlformats.org/wordprocessingml/2006/main" xmlns:w14="http://schemas.microsoft.com/office/word/2010/wordml" xmlns:w15="http://schemas.microsoft.com/office/word/2012/wordml" xmlns:w16cex="http://schemas.microsoft.com/office/word/2018/wordml/cex" xmlns:w16cid="http://schemas.microsoft.com/office/word/2016/wordml/cid" xmlns:w16="http://schemas.microsoft.com/office/word/2018/wordml" xmlns:w16sdtdh="http://schemas.microsoft.com/office/word/2020/wordml/sdtdatahash" xmlns:w16se="http://schemas.microsoft.com/office/word/2015/wordml/symex" xmlns:wpg="http://schemas.microsoft.com/office/word/2010/wordprocessingGroup" xmlns:wpi="http://schemas.microsoft.com/office/word/2010/wordprocessingInk" xmlns:wne="http://schemas.microsoft.com/office/word/2006/wordml" xmlns:wps="http://schemas.microsoft.com/office/word/2010/wordprocessingShape" mc:Ignorable="w14 w15 w16se w16cid w16 w16cex w16sdtdh wp14">
+<w:document xmlns:wpc="http://schemas.microsoft.com/office/word/2010/wordprocessingCanvas" xmlns:cx="http://schemas.microsoft.com/office/drawing/2014/chartex" xmlns:cx1="http://schemas.microsoft.com/office/drawing/2015/9/8/chartex" xmlns:cx2="http://schemas.microsoft.com/office/drawing/2015/10/21/chartex" xmlns:cx3="http://schemas.microsoft.com/office/drawing/2016/5/9/chartex" xmlns:cx4="http://schemas.microsoft.com/office/drawing/2016/5/10/chartex" xmlns:cx5="http://schemas.microsoft.com/office/drawing/2016/5/11/chartex" xmlns:cx6="http://schemas.microsoft.com/office/drawing/2016/5/12/chartex" xmlns:cx7="http://schemas.microsoft.com/office/drawing/2016/5/13/chartex" xmlns:cx8="http://schemas.microsoft.com/office/drawing/2016/5/14/chartex" xmlns:mc="http://schemas.openxmlformats.org/markup-compatibility/2006" xmlns:aink="http://schemas.microsoft.com/office/drawing/2016/ink" xmlns:am3d="http://schemas.microsoft.com/office/drawing/2017/model3d" xmlns:o="urn:schemas-microsoft-com:office:office" xmlns:oel="http://schemas.microsoft.com/office/2019/extlst" xmlns:r="http://schemas.openxmlformats.org/officeDocument/2006/relationships" xmlns:m="http://schemas.openxmlformats.org/officeDocument/2006/math" xmlns:v="urn:schemas-microsoft-com:vml" xmlns:wp14="http://schemas.microsoft.com/office/word/2010/wordprocessingDrawing" xmlns:wp="http://schemas.openxmlformats.org/drawingml/2006/wordprocessingDrawing" xmlns:w10="urn:schemas-microsoft-com:office:word" xmlns:w="http://schemas.openxmlformats.org/wordprocessingml/2006/main" xmlns:w14="http://schemas.microsoft.com/office/word/2010/wordml" xmlns:w15="http://schemas.microsoft.com/office/word/2012/wordml" xmlns:w16cex="http://schemas.microsoft.com/office/word/2018/wordml/cex" xmlns:w16cid="http://schemas.microsoft.com/office/word/2016/wordml/cid" xmlns:w16="http://schemas.microsoft.com/office/word/2018/wordml" xmlns:w16du="http://schemas.microsoft.com/office/word/2023/wordml/word16du" xmlns:w16sdtdh="http://schemas.microsoft.com/office/word/2020/wordml/sdtdatahash" xmlns:w16se="http://schemas.microsoft.com/office/word/2015/wordml/symex" xmlns:wpg="http://schemas.microsoft.com/office/word/2010/wordprocessingGroup" xmlns:wpi="http://schemas.microsoft.com/office/word/2010/wordprocessingInk" xmlns:wne="http://schemas.microsoft.com/office/word/2006/wordml" xmlns:wps="http://schemas.microsoft.com/office/word/2010/wordprocessingShape" mc:Ignorable="w14 w15 w16se w16cid w16 w16cex w16sdtdh w16du wp14">
   <w:body>
     <w:p>
       <w:pPr>
@@ -211,6 +211,27 @@
     </w:p>
     <w:p>
       <w:pPr>
+        <w:ind w:left="360" w:firstLine="348"/>
+        <w:rPr>
+          <w:b/>
+          <w:bCs/>
+          <w:sz w:val="28"/>
+          <w:szCs w:val="28"/>
+        </w:rPr>
+      </w:pPr>
+      <w:r>
+        <w:rPr>
+          <w:b/>
+          <w:bCs/>
+          <w:sz w:val="28"/>
+          <w:szCs w:val="28"/>
+        </w:rPr>
+        <w:tab/>
+        <w:t>Sobrevivendo nas cavernas...</w:t>
+      </w:r>
+    </w:p>
+    <w:p>
+      <w:pPr>
         <w:pStyle w:val="PargrafodaLista"/>
         <w:numPr>
           <w:ilvl w:val="0"/>
@@ -260,7 +281,111 @@
     <w:p>
       <w:pPr>
         <w:pStyle w:val="PargrafodaLista"/>
-        <w:ind w:left="1068"/>
+      </w:pPr>
+      <w:r>
+        <w:t>No jogo o personagem principal terá que</w:t>
+      </w:r>
+      <w:r>
+        <w:t xml:space="preserve"> usando “</w:t>
+      </w:r>
+      <w:proofErr w:type="spellStart"/>
+      <w:r>
+        <w:t>asdw</w:t>
+      </w:r>
+      <w:proofErr w:type="spellEnd"/>
+      <w:r>
+        <w:t>” ou controle para andar e mouse ou analógico para atirar,</w:t>
+      </w:r>
+      <w:r>
+        <w:t xml:space="preserve"> derrotar monstros para passar de salas e subir as cavernas até o topo onde em teoria conseguirá fugir do buraco que caiu. Nas salas que ele vai passando terão vários baús que ele poderá abrir para conseguir armas novas e itens que o deixarão mais forte. A cada </w:t>
+      </w:r>
+      <w:proofErr w:type="spellStart"/>
+      <w:r>
+        <w:t>level</w:t>
+      </w:r>
+      <w:proofErr w:type="spellEnd"/>
+      <w:r>
+        <w:t xml:space="preserve"> que passa encontraremos um </w:t>
+      </w:r>
+      <w:proofErr w:type="gramStart"/>
+      <w:r>
+        <w:t>mercador(</w:t>
+      </w:r>
+      <w:proofErr w:type="gramEnd"/>
+      <w:r>
+        <w:t xml:space="preserve">Com uma </w:t>
+      </w:r>
+      <w:proofErr w:type="spellStart"/>
+      <w:r>
+        <w:t>musica</w:t>
+      </w:r>
+      <w:proofErr w:type="spellEnd"/>
+      <w:r>
+        <w:t xml:space="preserve"> contagiante) que irá ajudar-nos a montar nossa build. Quando chegar na </w:t>
+      </w:r>
+      <w:proofErr w:type="spellStart"/>
+      <w:proofErr w:type="gramStart"/>
+      <w:r>
+        <w:t>ultima</w:t>
+      </w:r>
+      <w:proofErr w:type="spellEnd"/>
+      <w:proofErr w:type="gramEnd"/>
+      <w:r>
+        <w:t xml:space="preserve"> camada das cavernas o protagonista poderá enfrentar o boss ou </w:t>
+      </w:r>
+      <w:proofErr w:type="spellStart"/>
+      <w:r>
+        <w:t>revazer</w:t>
+      </w:r>
+      <w:proofErr w:type="spellEnd"/>
+      <w:r>
+        <w:t xml:space="preserve"> as cavernas só que com uma maior dificuldade, o jogador faria isso para ficar mais forte caso não tenha sua build pronta quando no final do jogo. A cada </w:t>
+      </w:r>
+      <w:proofErr w:type="spellStart"/>
+      <w:r>
+        <w:t>Level</w:t>
+      </w:r>
+      <w:proofErr w:type="spellEnd"/>
+      <w:r>
+        <w:t xml:space="preserve"> teremos que enfrentar um Boss, esse será outra pessoa que caiu junto com a gente no buraco, mas essa pessoa acordou antes e </w:t>
+      </w:r>
+      <w:proofErr w:type="spellStart"/>
+      <w:r>
+        <w:t>farmou</w:t>
+      </w:r>
+      <w:proofErr w:type="spellEnd"/>
+      <w:r>
+        <w:t xml:space="preserve"> o suficiente </w:t>
+      </w:r>
+      <w:proofErr w:type="gramStart"/>
+      <w:r>
+        <w:t>pra</w:t>
+      </w:r>
+      <w:proofErr w:type="gramEnd"/>
+      <w:r>
+        <w:t xml:space="preserve"> se considerar o dono do andar em que vocês estão. A ideia é que cada boss use uma mascar no mundo real fingindo ser algo que as vezes até ele acredita ser, mas quando perto de morrer os </w:t>
+      </w:r>
+      <w:proofErr w:type="spellStart"/>
+      <w:r>
+        <w:t>boses</w:t>
+      </w:r>
+      <w:proofErr w:type="spellEnd"/>
+      <w:r>
+        <w:t xml:space="preserve"> atingem sua segunda fase e mostram sua verdadeira face, revelando </w:t>
+      </w:r>
+      <w:proofErr w:type="gramStart"/>
+      <w:r>
+        <w:t>ganancia</w:t>
+      </w:r>
+      <w:proofErr w:type="gramEnd"/>
+      <w:r>
+        <w:t>, ódio, rancor entre outros sentimentos ruins que poderiam ser encontrados na caixa de pandora.</w:t>
+      </w:r>
+    </w:p>
+    <w:p>
+      <w:pPr>
+        <w:pStyle w:val="PargrafodaLista"/>
+        <w:ind w:left="1416"/>
         <w:rPr>
           <w:b/>
           <w:bCs/>
@@ -400,6 +525,15 @@
           <w:szCs w:val="28"/>
         </w:rPr>
       </w:pPr>
+      <w:r>
+        <w:rPr>
+          <w:b/>
+          <w:bCs/>
+          <w:sz w:val="28"/>
+          <w:szCs w:val="28"/>
+        </w:rPr>
+        <w:t>A principal audiência é quem nasceu do ano 2000 em diante.</w:t>
+      </w:r>
     </w:p>
     <w:p>
       <w:pPr>
@@ -423,6 +557,7 @@
           <w:sz w:val="28"/>
           <w:szCs w:val="28"/>
         </w:rPr>
+        <w:lastRenderedPageBreak/>
         <w:t>Pedagogical</w:t>
       </w:r>
       <w:proofErr w:type="spellEnd"/>
@@ -471,13 +606,20 @@
       <w:pPr>
         <w:pStyle w:val="PargrafodaLista"/>
         <w:ind w:left="1068"/>
-        <w:rPr>
-          <w:b/>
-          <w:bCs/>
-          <w:sz w:val="28"/>
-          <w:szCs w:val="28"/>
-        </w:rPr>
-      </w:pPr>
+      </w:pPr>
+      <w:r>
+        <w:t xml:space="preserve">Esse jogo, em específico, tem algo a ensinar, por isso achei muito interessante incluir essa opção em um GDD que encontrei. O jogo tentará mostrar que, embora muitas pessoas pareçam ser de uma determinada forma, elas frequentemente só revelam o que desejam que a sociedade veja, fazendo uma analogia com o livro </w:t>
+      </w:r>
+      <w:r>
+        <w:rPr>
+          <w:i/>
+          <w:iCs/>
+        </w:rPr>
+        <w:t>O Espelho</w:t>
+      </w:r>
+      <w:r>
+        <w:t xml:space="preserve"> de Machado de Assis. Assim, as pessoas acabam exibindo um superego criado para esconder o ego que temem revelar à sociedade.</w:t>
+      </w:r>
     </w:p>
     <w:p>
       <w:pPr>
@@ -1085,14 +1227,25 @@
         </w:rPr>
         <w:t xml:space="preserve"> – </w:t>
       </w:r>
-      <w:r>
-        <w:rPr>
-          <w:b/>
-          <w:bCs/>
-          <w:sz w:val="22"/>
-          <w:szCs w:val="22"/>
-        </w:rPr>
-        <w:t xml:space="preserve">What are </w:t>
+      <w:proofErr w:type="spellStart"/>
+      <w:r>
+        <w:rPr>
+          <w:b/>
+          <w:bCs/>
+          <w:sz w:val="22"/>
+          <w:szCs w:val="22"/>
+        </w:rPr>
+        <w:t>What</w:t>
+      </w:r>
+      <w:proofErr w:type="spellEnd"/>
+      <w:r>
+        <w:rPr>
+          <w:b/>
+          <w:bCs/>
+          <w:sz w:val="22"/>
+          <w:szCs w:val="22"/>
+        </w:rPr>
+        <w:t xml:space="preserve"> are </w:t>
       </w:r>
       <w:proofErr w:type="spellStart"/>
       <w:r>
@@ -1992,7 +2145,6 @@
           <w:sz w:val="28"/>
           <w:szCs w:val="28"/>
         </w:rPr>
-        <w:lastRenderedPageBreak/>
         <w:t>Story</w:t>
       </w:r>
       <w:proofErr w:type="spellEnd"/>
@@ -3684,14 +3836,25 @@
         </w:rPr>
         <w:t xml:space="preserve"> System – </w:t>
       </w:r>
-      <w:r>
-        <w:rPr>
-          <w:b/>
-          <w:bCs/>
-          <w:sz w:val="22"/>
-          <w:szCs w:val="22"/>
-        </w:rPr>
-        <w:t xml:space="preserve">How does </w:t>
+      <w:proofErr w:type="spellStart"/>
+      <w:r>
+        <w:rPr>
+          <w:b/>
+          <w:bCs/>
+          <w:sz w:val="22"/>
+          <w:szCs w:val="22"/>
+        </w:rPr>
+        <w:t>How</w:t>
+      </w:r>
+      <w:proofErr w:type="spellEnd"/>
+      <w:r>
+        <w:rPr>
+          <w:b/>
+          <w:bCs/>
+          <w:sz w:val="22"/>
+          <w:szCs w:val="22"/>
+        </w:rPr>
+        <w:t xml:space="preserve"> does </w:t>
       </w:r>
       <w:proofErr w:type="spellStart"/>
       <w:r>
@@ -4094,7 +4257,7 @@
 </file>
 
 <file path=word/endnotes.xml><?xml version="1.0" encoding="utf-8"?>
-<w:endnotes xmlns:wpc="http://schemas.microsoft.com/office/word/2010/wordprocessingCanvas" xmlns:cx="http://schemas.microsoft.com/office/drawing/2014/chartex" xmlns:cx1="http://schemas.microsoft.com/office/drawing/2015/9/8/chartex" xmlns:cx2="http://schemas.microsoft.com/office/drawing/2015/10/21/chartex" xmlns:cx3="http://schemas.microsoft.com/office/drawing/2016/5/9/chartex" xmlns:cx4="http://schemas.microsoft.com/office/drawing/2016/5/10/chartex" xmlns:cx5="http://schemas.microsoft.com/office/drawing/2016/5/11/chartex" xmlns:cx6="http://schemas.microsoft.com/office/drawing/2016/5/12/chartex" xmlns:cx7="http://schemas.microsoft.com/office/drawing/2016/5/13/chartex" xmlns:cx8="http://schemas.microsoft.com/office/drawing/2016/5/14/chartex" xmlns:mc="http://schemas.openxmlformats.org/markup-compatibility/2006" xmlns:aink="http://schemas.microsoft.com/office/drawing/2016/ink" xmlns:am3d="http://schemas.microsoft.com/office/drawing/2017/model3d" xmlns:o="urn:schemas-microsoft-com:office:office" xmlns:oel="http://schemas.microsoft.com/office/2019/extlst" xmlns:r="http://schemas.openxmlformats.org/officeDocument/2006/relationships" xmlns:m="http://schemas.openxmlformats.org/officeDocument/2006/math" xmlns:v="urn:schemas-microsoft-com:vml" xmlns:wp14="http://schemas.microsoft.com/office/word/2010/wordprocessingDrawing" xmlns:wp="http://schemas.openxmlformats.org/drawingml/2006/wordprocessingDrawing" xmlns:w10="urn:schemas-microsoft-com:office:word" xmlns:w="http://schemas.openxmlformats.org/wordprocessingml/2006/main" xmlns:w14="http://schemas.microsoft.com/office/word/2010/wordml" xmlns:w15="http://schemas.microsoft.com/office/word/2012/wordml" xmlns:w16cex="http://schemas.microsoft.com/office/word/2018/wordml/cex" xmlns:w16cid="http://schemas.microsoft.com/office/word/2016/wordml/cid" xmlns:w16="http://schemas.microsoft.com/office/word/2018/wordml" xmlns:w16sdtdh="http://schemas.microsoft.com/office/word/2020/wordml/sdtdatahash" xmlns:w16se="http://schemas.microsoft.com/office/word/2015/wordml/symex" xmlns:wpg="http://schemas.microsoft.com/office/word/2010/wordprocessingGroup" xmlns:wpi="http://schemas.microsoft.com/office/word/2010/wordprocessingInk" xmlns:wne="http://schemas.microsoft.com/office/word/2006/wordml" xmlns:wps="http://schemas.microsoft.com/office/word/2010/wordprocessingShape" mc:Ignorable="w14 w15 w16se w16cid w16 w16cex w16sdtdh wp14">
+<w:endnotes xmlns:wpc="http://schemas.microsoft.com/office/word/2010/wordprocessingCanvas" xmlns:cx="http://schemas.microsoft.com/office/drawing/2014/chartex" xmlns:cx1="http://schemas.microsoft.com/office/drawing/2015/9/8/chartex" xmlns:cx2="http://schemas.microsoft.com/office/drawing/2015/10/21/chartex" xmlns:cx3="http://schemas.microsoft.com/office/drawing/2016/5/9/chartex" xmlns:cx4="http://schemas.microsoft.com/office/drawing/2016/5/10/chartex" xmlns:cx5="http://schemas.microsoft.com/office/drawing/2016/5/11/chartex" xmlns:cx6="http://schemas.microsoft.com/office/drawing/2016/5/12/chartex" xmlns:cx7="http://schemas.microsoft.com/office/drawing/2016/5/13/chartex" xmlns:cx8="http://schemas.microsoft.com/office/drawing/2016/5/14/chartex" xmlns:mc="http://schemas.openxmlformats.org/markup-compatibility/2006" xmlns:aink="http://schemas.microsoft.com/office/drawing/2016/ink" xmlns:am3d="http://schemas.microsoft.com/office/drawing/2017/model3d" xmlns:o="urn:schemas-microsoft-com:office:office" xmlns:oel="http://schemas.microsoft.com/office/2019/extlst" xmlns:r="http://schemas.openxmlformats.org/officeDocument/2006/relationships" xmlns:m="http://schemas.openxmlformats.org/officeDocument/2006/math" xmlns:v="urn:schemas-microsoft-com:vml" xmlns:wp14="http://schemas.microsoft.com/office/word/2010/wordprocessingDrawing" xmlns:wp="http://schemas.openxmlformats.org/drawingml/2006/wordprocessingDrawing" xmlns:w10="urn:schemas-microsoft-com:office:word" xmlns:w="http://schemas.openxmlformats.org/wordprocessingml/2006/main" xmlns:w14="http://schemas.microsoft.com/office/word/2010/wordml" xmlns:w15="http://schemas.microsoft.com/office/word/2012/wordml" xmlns:w16cex="http://schemas.microsoft.com/office/word/2018/wordml/cex" xmlns:w16cid="http://schemas.microsoft.com/office/word/2016/wordml/cid" xmlns:w16="http://schemas.microsoft.com/office/word/2018/wordml" xmlns:w16du="http://schemas.microsoft.com/office/word/2023/wordml/word16du" xmlns:w16sdtdh="http://schemas.microsoft.com/office/word/2020/wordml/sdtdatahash" xmlns:w16se="http://schemas.microsoft.com/office/word/2015/wordml/symex" xmlns:wpg="http://schemas.microsoft.com/office/word/2010/wordprocessingGroup" xmlns:wpi="http://schemas.microsoft.com/office/word/2010/wordprocessingInk" xmlns:wne="http://schemas.microsoft.com/office/word/2006/wordml" xmlns:wps="http://schemas.microsoft.com/office/word/2010/wordprocessingShape" mc:Ignorable="w14 w15 w16se w16cid w16 w16cex w16sdtdh w16du wp14">
   <w:endnote w:type="separator" w:id="-1">
     <w:p>
       <w:pPr>
@@ -4119,7 +4282,7 @@
 </file>
 
 <file path=word/footer1.xml><?xml version="1.0" encoding="utf-8"?>
-<w:ftr xmlns:wpc="http://schemas.microsoft.com/office/word/2010/wordprocessingCanvas" xmlns:cx="http://schemas.microsoft.com/office/drawing/2014/chartex" xmlns:cx1="http://schemas.microsoft.com/office/drawing/2015/9/8/chartex" xmlns:cx2="http://schemas.microsoft.com/office/drawing/2015/10/21/chartex" xmlns:cx3="http://schemas.microsoft.com/office/drawing/2016/5/9/chartex" xmlns:cx4="http://schemas.microsoft.com/office/drawing/2016/5/10/chartex" xmlns:cx5="http://schemas.microsoft.com/office/drawing/2016/5/11/chartex" xmlns:cx6="http://schemas.microsoft.com/office/drawing/2016/5/12/chartex" xmlns:cx7="http://schemas.microsoft.com/office/drawing/2016/5/13/chartex" xmlns:cx8="http://schemas.microsoft.com/office/drawing/2016/5/14/chartex" xmlns:mc="http://schemas.openxmlformats.org/markup-compatibility/2006" xmlns:aink="http://schemas.microsoft.com/office/drawing/2016/ink" xmlns:am3d="http://schemas.microsoft.com/office/drawing/2017/model3d" xmlns:o="urn:schemas-microsoft-com:office:office" xmlns:oel="http://schemas.microsoft.com/office/2019/extlst" xmlns:r="http://schemas.openxmlformats.org/officeDocument/2006/relationships" xmlns:m="http://schemas.openxmlformats.org/officeDocument/2006/math" xmlns:v="urn:schemas-microsoft-com:vml" xmlns:wp14="http://schemas.microsoft.com/office/word/2010/wordprocessingDrawing" xmlns:wp="http://schemas.openxmlformats.org/drawingml/2006/wordprocessingDrawing" xmlns:w10="urn:schemas-microsoft-com:office:word" xmlns:w="http://schemas.openxmlformats.org/wordprocessingml/2006/main" xmlns:w14="http://schemas.microsoft.com/office/word/2010/wordml" xmlns:w15="http://schemas.microsoft.com/office/word/2012/wordml" xmlns:w16cex="http://schemas.microsoft.com/office/word/2018/wordml/cex" xmlns:w16cid="http://schemas.microsoft.com/office/word/2016/wordml/cid" xmlns:w16="http://schemas.microsoft.com/office/word/2018/wordml" xmlns:w16sdtdh="http://schemas.microsoft.com/office/word/2020/wordml/sdtdatahash" xmlns:w16se="http://schemas.microsoft.com/office/word/2015/wordml/symex" xmlns:wpg="http://schemas.microsoft.com/office/word/2010/wordprocessingGroup" xmlns:wpi="http://schemas.microsoft.com/office/word/2010/wordprocessingInk" xmlns:wne="http://schemas.microsoft.com/office/word/2006/wordml" xmlns:wps="http://schemas.microsoft.com/office/word/2010/wordprocessingShape" mc:Ignorable="w14 w15 w16se w16cid w16 w16cex w16sdtdh wp14">
+<w:ftr xmlns:wpc="http://schemas.microsoft.com/office/word/2010/wordprocessingCanvas" xmlns:cx="http://schemas.microsoft.com/office/drawing/2014/chartex" xmlns:cx1="http://schemas.microsoft.com/office/drawing/2015/9/8/chartex" xmlns:cx2="http://schemas.microsoft.com/office/drawing/2015/10/21/chartex" xmlns:cx3="http://schemas.microsoft.com/office/drawing/2016/5/9/chartex" xmlns:cx4="http://schemas.microsoft.com/office/drawing/2016/5/10/chartex" xmlns:cx5="http://schemas.microsoft.com/office/drawing/2016/5/11/chartex" xmlns:cx6="http://schemas.microsoft.com/office/drawing/2016/5/12/chartex" xmlns:cx7="http://schemas.microsoft.com/office/drawing/2016/5/13/chartex" xmlns:cx8="http://schemas.microsoft.com/office/drawing/2016/5/14/chartex" xmlns:mc="http://schemas.openxmlformats.org/markup-compatibility/2006" xmlns:aink="http://schemas.microsoft.com/office/drawing/2016/ink" xmlns:am3d="http://schemas.microsoft.com/office/drawing/2017/model3d" xmlns:o="urn:schemas-microsoft-com:office:office" xmlns:oel="http://schemas.microsoft.com/office/2019/extlst" xmlns:r="http://schemas.openxmlformats.org/officeDocument/2006/relationships" xmlns:m="http://schemas.openxmlformats.org/officeDocument/2006/math" xmlns:v="urn:schemas-microsoft-com:vml" xmlns:wp14="http://schemas.microsoft.com/office/word/2010/wordprocessingDrawing" xmlns:wp="http://schemas.openxmlformats.org/drawingml/2006/wordprocessingDrawing" xmlns:w10="urn:schemas-microsoft-com:office:word" xmlns:w="http://schemas.openxmlformats.org/wordprocessingml/2006/main" xmlns:w14="http://schemas.microsoft.com/office/word/2010/wordml" xmlns:w15="http://schemas.microsoft.com/office/word/2012/wordml" xmlns:w16cex="http://schemas.microsoft.com/office/word/2018/wordml/cex" xmlns:w16cid="http://schemas.microsoft.com/office/word/2016/wordml/cid" xmlns:w16="http://schemas.microsoft.com/office/word/2018/wordml" xmlns:w16du="http://schemas.microsoft.com/office/word/2023/wordml/word16du" xmlns:w16sdtdh="http://schemas.microsoft.com/office/word/2020/wordml/sdtdatahash" xmlns:w16se="http://schemas.microsoft.com/office/word/2015/wordml/symex" xmlns:wpg="http://schemas.microsoft.com/office/word/2010/wordprocessingGroup" xmlns:wpi="http://schemas.microsoft.com/office/word/2010/wordprocessingInk" xmlns:wne="http://schemas.microsoft.com/office/word/2006/wordml" xmlns:wps="http://schemas.microsoft.com/office/word/2010/wordprocessingShape" mc:Ignorable="w14 w15 w16se w16cid w16 w16cex w16sdtdh w16du wp14">
   <w:p>
     <w:pPr>
       <w:pStyle w:val="Rodap"/>
@@ -4140,7 +4303,7 @@
 </file>
 
 <file path=word/footnotes.xml><?xml version="1.0" encoding="utf-8"?>
-<w:footnotes xmlns:wpc="http://schemas.microsoft.com/office/word/2010/wordprocessingCanvas" xmlns:cx="http://schemas.microsoft.com/office/drawing/2014/chartex" xmlns:cx1="http://schemas.microsoft.com/office/drawing/2015/9/8/chartex" xmlns:cx2="http://schemas.microsoft.com/office/drawing/2015/10/21/chartex" xmlns:cx3="http://schemas.microsoft.com/office/drawing/2016/5/9/chartex" xmlns:cx4="http://schemas.microsoft.com/office/drawing/2016/5/10/chartex" xmlns:cx5="http://schemas.microsoft.com/office/drawing/2016/5/11/chartex" xmlns:cx6="http://schemas.microsoft.com/office/drawing/2016/5/12/chartex" xmlns:cx7="http://schemas.microsoft.com/office/drawing/2016/5/13/chartex" xmlns:cx8="http://schemas.microsoft.com/office/drawing/2016/5/14/chartex" xmlns:mc="http://schemas.openxmlformats.org/markup-compatibility/2006" xmlns:aink="http://schemas.microsoft.com/office/drawing/2016/ink" xmlns:am3d="http://schemas.microsoft.com/office/drawing/2017/model3d" xmlns:o="urn:schemas-microsoft-com:office:office" xmlns:oel="http://schemas.microsoft.com/office/2019/extlst" xmlns:r="http://schemas.openxmlformats.org/officeDocument/2006/relationships" xmlns:m="http://schemas.openxmlformats.org/officeDocument/2006/math" xmlns:v="urn:schemas-microsoft-com:vml" xmlns:wp14="http://schemas.microsoft.com/office/word/2010/wordprocessingDrawing" xmlns:wp="http://schemas.openxmlformats.org/drawingml/2006/wordprocessingDrawing" xmlns:w10="urn:schemas-microsoft-com:office:word" xmlns:w="http://schemas.openxmlformats.org/wordprocessingml/2006/main" xmlns:w14="http://schemas.microsoft.com/office/word/2010/wordml" xmlns:w15="http://schemas.microsoft.com/office/word/2012/wordml" xmlns:w16cex="http://schemas.microsoft.com/office/word/2018/wordml/cex" xmlns:w16cid="http://schemas.microsoft.com/office/word/2016/wordml/cid" xmlns:w16="http://schemas.microsoft.com/office/word/2018/wordml" xmlns:w16sdtdh="http://schemas.microsoft.com/office/word/2020/wordml/sdtdatahash" xmlns:w16se="http://schemas.microsoft.com/office/word/2015/wordml/symex" xmlns:wpg="http://schemas.microsoft.com/office/word/2010/wordprocessingGroup" xmlns:wpi="http://schemas.microsoft.com/office/word/2010/wordprocessingInk" xmlns:wne="http://schemas.microsoft.com/office/word/2006/wordml" xmlns:wps="http://schemas.microsoft.com/office/word/2010/wordprocessingShape" mc:Ignorable="w14 w15 w16se w16cid w16 w16cex w16sdtdh wp14">
+<w:footnotes xmlns:wpc="http://schemas.microsoft.com/office/word/2010/wordprocessingCanvas" xmlns:cx="http://schemas.microsoft.com/office/drawing/2014/chartex" xmlns:cx1="http://schemas.microsoft.com/office/drawing/2015/9/8/chartex" xmlns:cx2="http://schemas.microsoft.com/office/drawing/2015/10/21/chartex" xmlns:cx3="http://schemas.microsoft.com/office/drawing/2016/5/9/chartex" xmlns:cx4="http://schemas.microsoft.com/office/drawing/2016/5/10/chartex" xmlns:cx5="http://schemas.microsoft.com/office/drawing/2016/5/11/chartex" xmlns:cx6="http://schemas.microsoft.com/office/drawing/2016/5/12/chartex" xmlns:cx7="http://schemas.microsoft.com/office/drawing/2016/5/13/chartex" xmlns:cx8="http://schemas.microsoft.com/office/drawing/2016/5/14/chartex" xmlns:mc="http://schemas.openxmlformats.org/markup-compatibility/2006" xmlns:aink="http://schemas.microsoft.com/office/drawing/2016/ink" xmlns:am3d="http://schemas.microsoft.com/office/drawing/2017/model3d" xmlns:o="urn:schemas-microsoft-com:office:office" xmlns:oel="http://schemas.microsoft.com/office/2019/extlst" xmlns:r="http://schemas.openxmlformats.org/officeDocument/2006/relationships" xmlns:m="http://schemas.openxmlformats.org/officeDocument/2006/math" xmlns:v="urn:schemas-microsoft-com:vml" xmlns:wp14="http://schemas.microsoft.com/office/word/2010/wordprocessingDrawing" xmlns:wp="http://schemas.openxmlformats.org/drawingml/2006/wordprocessingDrawing" xmlns:w10="urn:schemas-microsoft-com:office:word" xmlns:w="http://schemas.openxmlformats.org/wordprocessingml/2006/main" xmlns:w14="http://schemas.microsoft.com/office/word/2010/wordml" xmlns:w15="http://schemas.microsoft.com/office/word/2012/wordml" xmlns:w16cex="http://schemas.microsoft.com/office/word/2018/wordml/cex" xmlns:w16cid="http://schemas.microsoft.com/office/word/2016/wordml/cid" xmlns:w16="http://schemas.microsoft.com/office/word/2018/wordml" xmlns:w16du="http://schemas.microsoft.com/office/word/2023/wordml/word16du" xmlns:w16sdtdh="http://schemas.microsoft.com/office/word/2020/wordml/sdtdatahash" xmlns:w16se="http://schemas.microsoft.com/office/word/2015/wordml/symex" xmlns:wpg="http://schemas.microsoft.com/office/word/2010/wordprocessingGroup" xmlns:wpi="http://schemas.microsoft.com/office/word/2010/wordprocessingInk" xmlns:wne="http://schemas.microsoft.com/office/word/2006/wordml" xmlns:wps="http://schemas.microsoft.com/office/word/2010/wordprocessingShape" mc:Ignorable="w14 w15 w16se w16cid w16 w16cex w16sdtdh w16du wp14">
   <w:footnote w:type="separator" w:id="-1">
     <w:p>
       <w:pPr>
@@ -4165,7 +4328,7 @@
 </file>
 
 <file path=word/numbering.xml><?xml version="1.0" encoding="utf-8"?>
-<w:numbering xmlns:wpc="http://schemas.microsoft.com/office/word/2010/wordprocessingCanvas" xmlns:cx="http://schemas.microsoft.com/office/drawing/2014/chartex" xmlns:cx1="http://schemas.microsoft.com/office/drawing/2015/9/8/chartex" xmlns:cx2="http://schemas.microsoft.com/office/drawing/2015/10/21/chartex" xmlns:cx3="http://schemas.microsoft.com/office/drawing/2016/5/9/chartex" xmlns:cx4="http://schemas.microsoft.com/office/drawing/2016/5/10/chartex" xmlns:cx5="http://schemas.microsoft.com/office/drawing/2016/5/11/chartex" xmlns:cx6="http://schemas.microsoft.com/office/drawing/2016/5/12/chartex" xmlns:cx7="http://schemas.microsoft.com/office/drawing/2016/5/13/chartex" xmlns:cx8="http://schemas.microsoft.com/office/drawing/2016/5/14/chartex" xmlns:mc="http://schemas.openxmlformats.org/markup-compatibility/2006" xmlns:aink="http://schemas.microsoft.com/office/drawing/2016/ink" xmlns:am3d="http://schemas.microsoft.com/office/drawing/2017/model3d" xmlns:o="urn:schemas-microsoft-com:office:office" xmlns:oel="http://schemas.microsoft.com/office/2019/extlst" xmlns:r="http://schemas.openxmlformats.org/officeDocument/2006/relationships" xmlns:m="http://schemas.openxmlformats.org/officeDocument/2006/math" xmlns:v="urn:schemas-microsoft-com:vml" xmlns:wp14="http://schemas.microsoft.com/office/word/2010/wordprocessingDrawing" xmlns:wp="http://schemas.openxmlformats.org/drawingml/2006/wordprocessingDrawing" xmlns:w10="urn:schemas-microsoft-com:office:word" xmlns:w="http://schemas.openxmlformats.org/wordprocessingml/2006/main" xmlns:w14="http://schemas.microsoft.com/office/word/2010/wordml" xmlns:w15="http://schemas.microsoft.com/office/word/2012/wordml" xmlns:w16cex="http://schemas.microsoft.com/office/word/2018/wordml/cex" xmlns:w16cid="http://schemas.microsoft.com/office/word/2016/wordml/cid" xmlns:w16="http://schemas.microsoft.com/office/word/2018/wordml" xmlns:w16sdtdh="http://schemas.microsoft.com/office/word/2020/wordml/sdtdatahash" xmlns:w16se="http://schemas.microsoft.com/office/word/2015/wordml/symex" xmlns:wpg="http://schemas.microsoft.com/office/word/2010/wordprocessingGroup" xmlns:wpi="http://schemas.microsoft.com/office/word/2010/wordprocessingInk" xmlns:wne="http://schemas.microsoft.com/office/word/2006/wordml" xmlns:wps="http://schemas.microsoft.com/office/word/2010/wordprocessingShape" mc:Ignorable="w14 w15 w16se w16cid w16 w16cex w16sdtdh wp14">
+<w:numbering xmlns:wpc="http://schemas.microsoft.com/office/word/2010/wordprocessingCanvas" xmlns:cx="http://schemas.microsoft.com/office/drawing/2014/chartex" xmlns:cx1="http://schemas.microsoft.com/office/drawing/2015/9/8/chartex" xmlns:cx2="http://schemas.microsoft.com/office/drawing/2015/10/21/chartex" xmlns:cx3="http://schemas.microsoft.com/office/drawing/2016/5/9/chartex" xmlns:cx4="http://schemas.microsoft.com/office/drawing/2016/5/10/chartex" xmlns:cx5="http://schemas.microsoft.com/office/drawing/2016/5/11/chartex" xmlns:cx6="http://schemas.microsoft.com/office/drawing/2016/5/12/chartex" xmlns:cx7="http://schemas.microsoft.com/office/drawing/2016/5/13/chartex" xmlns:cx8="http://schemas.microsoft.com/office/drawing/2016/5/14/chartex" xmlns:mc="http://schemas.openxmlformats.org/markup-compatibility/2006" xmlns:aink="http://schemas.microsoft.com/office/drawing/2016/ink" xmlns:am3d="http://schemas.microsoft.com/office/drawing/2017/model3d" xmlns:o="urn:schemas-microsoft-com:office:office" xmlns:oel="http://schemas.microsoft.com/office/2019/extlst" xmlns:r="http://schemas.openxmlformats.org/officeDocument/2006/relationships" xmlns:m="http://schemas.openxmlformats.org/officeDocument/2006/math" xmlns:v="urn:schemas-microsoft-com:vml" xmlns:wp14="http://schemas.microsoft.com/office/word/2010/wordprocessingDrawing" xmlns:wp="http://schemas.openxmlformats.org/drawingml/2006/wordprocessingDrawing" xmlns:w10="urn:schemas-microsoft-com:office:word" xmlns:w="http://schemas.openxmlformats.org/wordprocessingml/2006/main" xmlns:w14="http://schemas.microsoft.com/office/word/2010/wordml" xmlns:w15="http://schemas.microsoft.com/office/word/2012/wordml" xmlns:w16cex="http://schemas.microsoft.com/office/word/2018/wordml/cex" xmlns:w16cid="http://schemas.microsoft.com/office/word/2016/wordml/cid" xmlns:w16="http://schemas.microsoft.com/office/word/2018/wordml" xmlns:w16du="http://schemas.microsoft.com/office/word/2023/wordml/word16du" xmlns:w16sdtdh="http://schemas.microsoft.com/office/word/2020/wordml/sdtdatahash" xmlns:w16se="http://schemas.microsoft.com/office/word/2015/wordml/symex" xmlns:wpg="http://schemas.microsoft.com/office/word/2010/wordprocessingGroup" xmlns:wpi="http://schemas.microsoft.com/office/word/2010/wordprocessingInk" xmlns:wne="http://schemas.microsoft.com/office/word/2006/wordml" xmlns:wps="http://schemas.microsoft.com/office/word/2010/wordprocessingShape" mc:Ignorable="w14 w15 w16se w16cid w16 w16cex w16sdtdh w16du wp14">
   <w:abstractNum w:abstractNumId="0" w15:restartNumberingAfterBreak="0">
     <w:nsid w:val="6E5615E2"/>
     <w:multiLevelType w:val="multilevel"/>
@@ -4294,7 +4457,7 @@
 </file>
 
 <file path=word/styles.xml><?xml version="1.0" encoding="utf-8"?>
-<w:styles xmlns:mc="http://schemas.openxmlformats.org/markup-compatibility/2006" xmlns:r="http://schemas.openxmlformats.org/officeDocument/2006/relationships" xmlns:w="http://schemas.openxmlformats.org/wordprocessingml/2006/main" xmlns:w14="http://schemas.microsoft.com/office/word/2010/wordml" xmlns:w15="http://schemas.microsoft.com/office/word/2012/wordml" xmlns:w16cex="http://schemas.microsoft.com/office/word/2018/wordml/cex" xmlns:w16cid="http://schemas.microsoft.com/office/word/2016/wordml/cid" xmlns:w16="http://schemas.microsoft.com/office/word/2018/wordml" xmlns:w16sdtdh="http://schemas.microsoft.com/office/word/2020/wordml/sdtdatahash" xmlns:w16se="http://schemas.microsoft.com/office/word/2015/wordml/symex" mc:Ignorable="w14 w15 w16se w16cid w16 w16cex w16sdtdh">
+<w:styles xmlns:mc="http://schemas.openxmlformats.org/markup-compatibility/2006" xmlns:r="http://schemas.openxmlformats.org/officeDocument/2006/relationships" xmlns:w="http://schemas.openxmlformats.org/wordprocessingml/2006/main" xmlns:w14="http://schemas.microsoft.com/office/word/2010/wordml" xmlns:w15="http://schemas.microsoft.com/office/word/2012/wordml" xmlns:w16cex="http://schemas.microsoft.com/office/word/2018/wordml/cex" xmlns:w16cid="http://schemas.microsoft.com/office/word/2016/wordml/cid" xmlns:w16="http://schemas.microsoft.com/office/word/2018/wordml" xmlns:w16du="http://schemas.microsoft.com/office/word/2023/wordml/word16du" xmlns:w16sdtdh="http://schemas.microsoft.com/office/word/2020/wordml/sdtdatahash" xmlns:w16se="http://schemas.microsoft.com/office/word/2015/wordml/symex" mc:Ignorable="w14 w15 w16se w16cid w16 w16cex w16sdtdh w16du">
   <w:docDefaults>
     <w:rPrDefault>
       <w:rPr>
@@ -4896,7 +5059,6 @@
   <w:style w:type="character" w:default="1" w:styleId="Fontepargpadro">
     <w:name w:val="Default Paragraph Font"/>
     <w:uiPriority w:val="1"/>
-    <w:semiHidden/>
     <w:unhideWhenUsed/>
   </w:style>
   <w:style w:type="table" w:default="1" w:styleId="Tabelanormal">

</xml_diff>

<commit_message>
Adicionando artItens e a classe interact
</commit_message>
<xml_diff>
--- a/GDD.docx
+++ b/GDD.docx
@@ -314,15 +314,7 @@
       </w:r>
       <w:proofErr w:type="spellEnd"/>
       <w:r>
-        <w:t xml:space="preserve"> que passa encontraremos um </w:t>
-      </w:r>
-      <w:proofErr w:type="gramStart"/>
-      <w:r>
-        <w:t>mercador(</w:t>
-      </w:r>
-      <w:proofErr w:type="gramEnd"/>
-      <w:r>
-        <w:t xml:space="preserve">Com uma </w:t>
+        <w:t xml:space="preserve"> que passa encontraremos um mercador(Com uma </w:t>
       </w:r>
       <w:proofErr w:type="spellStart"/>
       <w:r>
@@ -333,12 +325,10 @@
         <w:t xml:space="preserve"> contagiante) que irá ajudar-nos a montar nossa build. Quando chegar na </w:t>
       </w:r>
       <w:proofErr w:type="spellStart"/>
-      <w:proofErr w:type="gramStart"/>
       <w:r>
         <w:t>ultima</w:t>
       </w:r>
       <w:proofErr w:type="spellEnd"/>
-      <w:proofErr w:type="gramEnd"/>
       <w:r>
         <w:t xml:space="preserve"> camada das cavernas o protagonista poderá enfrentar o boss ou </w:t>
       </w:r>
@@ -364,15 +354,7 @@
       </w:r>
       <w:proofErr w:type="spellEnd"/>
       <w:r>
-        <w:t xml:space="preserve"> o suficiente </w:t>
-      </w:r>
-      <w:proofErr w:type="gramStart"/>
-      <w:r>
-        <w:t>pra</w:t>
-      </w:r>
-      <w:proofErr w:type="gramEnd"/>
-      <w:r>
-        <w:t xml:space="preserve"> se considerar o dono do andar em que vocês estão. A ideia é que cada boss use uma mascar no mundo real fingindo ser algo que as vezes até ele acredita ser, mas quando perto de morrer os </w:t>
+        <w:t xml:space="preserve"> o suficiente pra se considerar o dono do andar em que vocês estão. A ideia é que cada boss use uma mascar no mundo real fingindo ser algo que as vezes até ele acredita ser, mas quando perto de morrer os </w:t>
       </w:r>
       <w:proofErr w:type="spellStart"/>
       <w:r>
@@ -380,15 +362,7 @@
       </w:r>
       <w:proofErr w:type="spellEnd"/>
       <w:r>
-        <w:t xml:space="preserve"> atingem sua segunda fase e mostram sua verdadeira face, revelando </w:t>
-      </w:r>
-      <w:proofErr w:type="gramStart"/>
-      <w:r>
-        <w:t>ganancia</w:t>
-      </w:r>
-      <w:proofErr w:type="gramEnd"/>
-      <w:r>
-        <w:t>, ódio, rancor entre outros sentimentos ruins que poderiam ser encontrados na caixa de pandora.</w:t>
+        <w:t xml:space="preserve"> atingem sua segunda fase e mostram sua verdadeira face, revelando ganancia, ódio, rancor entre outros sentimentos ruins que poderiam ser encontrados na caixa de pandora.</w:t>
       </w:r>
     </w:p>
     <w:p>
@@ -607,7 +581,6 @@
         <w:t xml:space="preserve"> </w:t>
       </w:r>
       <w:proofErr w:type="spellStart"/>
-      <w:proofErr w:type="gramStart"/>
       <w:r>
         <w:rPr>
           <w:b/>
@@ -625,42 +598,23 @@
           <w:sz w:val="22"/>
           <w:szCs w:val="22"/>
         </w:rPr>
-        <w:t>(</w:t>
-      </w:r>
-      <w:proofErr w:type="gramEnd"/>
-      <w:r>
-        <w:rPr>
-          <w:b/>
-          <w:bCs/>
-          <w:sz w:val="22"/>
-          <w:szCs w:val="22"/>
-        </w:rPr>
-        <w:t>O que o jogo quer ensinar?):</w:t>
+        <w:t>(O que o jogo quer ensinar?)</w:t>
       </w:r>
     </w:p>
     <w:p>
       <w:pPr>
-        <w:pStyle w:val="PargrafodaLista"/>
         <w:ind w:left="1068"/>
-      </w:pPr>
-      <w:r>
-        <w:t xml:space="preserve">Esse jogo, em específico, tem algo a ensinar, por isso achei muito interessante incluir essa opção em um GDD que encontrei. O jogo tentará mostrar que, embora muitas pessoas pareçam ser de uma determinada forma, elas frequentemente só revelam o que desejam que a sociedade veja, fazendo uma analogia com o livro </w:t>
-      </w:r>
-      <w:r>
-        <w:rPr>
-          <w:i/>
-          <w:iCs/>
-        </w:rPr>
-        <w:t>O Espelho</w:t>
-      </w:r>
-      <w:r>
-        <w:t xml:space="preserve"> de Machado de Assis. Assim, as pessoas acabam exibindo um superego criado para esconder o </w:t>
-      </w:r>
-      <w:r>
-        <w:t>id</w:t>
-      </w:r>
-      <w:r>
-        <w:t xml:space="preserve"> que temem revelar à sociedade.</w:t>
+        <w:rPr>
+          <w:sz w:val="28"/>
+          <w:szCs w:val="28"/>
+        </w:rPr>
+      </w:pPr>
+      <w:r>
+        <w:rPr>
+          <w:sz w:val="28"/>
+          <w:szCs w:val="28"/>
+        </w:rPr>
+        <w:t>Esse jogo, em particular, tem um propósito educativo, o que torna sua inclusão no GDD especialmente relevante. O jogo busca demonstrar que, embora muitas pessoas aparentem ser de uma determinada maneira, elas frequentemente revelam apenas o que desejam que a sociedade perceba. Isso se conecta à analogia com o livro "O Espelho" de Machado de Assis, onde as pessoas exibem um superego (o que querem que os outros vejam), criado para esconder o id (o que realmente são), algo que temem revelar à sociedade. Além disso, essa ideia pode ser comparada ao jogo "Persona 4", em que os personagens revelam suas verdadeiras personas com o tempo.</w:t>
       </w:r>
     </w:p>
     <w:p>
@@ -889,6 +843,37 @@
     </w:p>
     <w:p>
       <w:pPr>
+        <w:ind w:left="1068"/>
+        <w:jc w:val="both"/>
+        <w:rPr>
+          <w:b/>
+          <w:bCs/>
+          <w:sz w:val="22"/>
+          <w:szCs w:val="22"/>
+        </w:rPr>
+      </w:pPr>
+      <w:r>
+        <w:rPr>
+          <w:b/>
+          <w:bCs/>
+          <w:sz w:val="22"/>
+          <w:szCs w:val="22"/>
+        </w:rPr>
+        <w:t xml:space="preserve">O jogador se movimentará através do cenário usando ASDW e sempre depois de vencer todos os inimigos andará de sala em sala até chegar na fase final do andar, vencer o boss e subir de andar voltando a rondar pelas salas. No final do jogo “em tese” o jogador escapará das cavernas voltando pro mundo normal, ou não </w:t>
+      </w:r>
+      <w:r>
+        <w:rPr>
+          <w:rFonts w:ascii="Segoe UI Emoji" w:hAnsi="Segoe UI Emoji" w:cs="Segoe UI Emoji"/>
+          <w:b/>
+          <w:bCs/>
+          <w:sz w:val="22"/>
+          <w:szCs w:val="22"/>
+        </w:rPr>
+        <w:t>😈</w:t>
+      </w:r>
+    </w:p>
+    <w:p>
+      <w:pPr>
         <w:pStyle w:val="PargrafodaLista"/>
         <w:ind w:left="1068"/>
         <w:rPr>
@@ -1134,6 +1119,56 @@
           <w:szCs w:val="28"/>
         </w:rPr>
       </w:pPr>
+      <w:r>
+        <w:rPr>
+          <w:b/>
+          <w:bCs/>
+          <w:sz w:val="28"/>
+          <w:szCs w:val="28"/>
+        </w:rPr>
+        <w:t xml:space="preserve">O jogo vai ser 2D </w:t>
+      </w:r>
+      <w:proofErr w:type="spellStart"/>
+      <w:r>
+        <w:rPr>
+          <w:b/>
+          <w:bCs/>
+          <w:sz w:val="28"/>
+          <w:szCs w:val="28"/>
+        </w:rPr>
+        <w:t>pixealizado</w:t>
+      </w:r>
+      <w:proofErr w:type="spellEnd"/>
+      <w:r>
+        <w:rPr>
+          <w:b/>
+          <w:bCs/>
+          <w:sz w:val="28"/>
+          <w:szCs w:val="28"/>
+        </w:rPr>
+        <w:t>, porém não vai ter um tema fixo,</w:t>
+      </w:r>
+      <w:r>
+        <w:rPr>
+          <w:b/>
+          <w:bCs/>
+          <w:sz w:val="28"/>
+          <w:szCs w:val="28"/>
+        </w:rPr>
+        <w:t xml:space="preserve"> </w:t>
+      </w:r>
+    </w:p>
+    <w:p>
+      <w:pPr>
+        <w:pStyle w:val="PargrafodaLista"/>
+        <w:ind w:left="1068"/>
+        <w:rPr>
+          <w:b/>
+          <w:bCs/>
+          <w:sz w:val="28"/>
+          <w:szCs w:val="28"/>
+        </w:rPr>
+      </w:pPr>
     </w:p>
     <w:p>
       <w:pPr>
@@ -4182,7 +4217,6 @@
         <w:t xml:space="preserve">Help </w:t>
       </w:r>
       <w:proofErr w:type="spellStart"/>
-      <w:proofErr w:type="gramStart"/>
       <w:r>
         <w:rPr>
           <w:b/>
@@ -4203,7 +4237,6 @@
         <w:t>(</w:t>
       </w:r>
       <w:proofErr w:type="spellStart"/>
-      <w:proofErr w:type="gramEnd"/>
       <w:r>
         <w:rPr>
           <w:b/>
@@ -4949,7 +4982,6 @@
     <w:next w:val="Normal"/>
     <w:link w:val="Ttulo3Char"/>
     <w:uiPriority w:val="9"/>
-    <w:semiHidden/>
     <w:unhideWhenUsed/>
     <w:qFormat/>
     <w:rsid w:val="00544A79"/>
@@ -5101,7 +5133,6 @@
   <w:style w:type="character" w:default="1" w:styleId="Fontepargpadro">
     <w:name w:val="Default Paragraph Font"/>
     <w:uiPriority w:val="1"/>
-    <w:semiHidden/>
     <w:unhideWhenUsed/>
   </w:style>
   <w:style w:type="table" w:default="1" w:styleId="Tabelanormal">
@@ -5157,7 +5188,6 @@
     <w:basedOn w:val="Fontepargpadro"/>
     <w:link w:val="Ttulo3"/>
     <w:uiPriority w:val="9"/>
-    <w:semiHidden/>
     <w:rsid w:val="00544A79"/>
     <w:rPr>
       <w:rFonts w:eastAsiaTheme="majorEastAsia" w:cstheme="majorBidi"/>
@@ -5459,6 +5489,29 @@
     <w:uiPriority w:val="99"/>
     <w:rsid w:val="005172A1"/>
   </w:style>
+  <w:style w:type="character" w:styleId="Hyperlink">
+    <w:name w:val="Hyperlink"/>
+    <w:basedOn w:val="Fontepargpadro"/>
+    <w:uiPriority w:val="99"/>
+    <w:unhideWhenUsed/>
+    <w:rsid w:val="003D22F0"/>
+    <w:rPr>
+      <w:color w:val="467886" w:themeColor="hyperlink"/>
+      <w:u w:val="single"/>
+    </w:rPr>
+  </w:style>
+  <w:style w:type="character" w:styleId="MenoPendente">
+    <w:name w:val="Unresolved Mention"/>
+    <w:basedOn w:val="Fontepargpadro"/>
+    <w:uiPriority w:val="99"/>
+    <w:semiHidden/>
+    <w:unhideWhenUsed/>
+    <w:rsid w:val="003D22F0"/>
+    <w:rPr>
+      <w:color w:val="605E5C"/>
+      <w:shd w:val="clear" w:color="auto" w:fill="E1DFDD"/>
+    </w:rPr>
+  </w:style>
 </w:styles>
 </file>
 

</xml_diff>

<commit_message>
GDD: ASDW po WASD
</commit_message>
<xml_diff>
--- a/GDD.docx
+++ b/GDD.docx
@@ -308,7 +308,7 @@
       </w:r>
       <w:proofErr w:type="spellStart"/>
       <w:r>
-        <w:t>asdw</w:t>
+        <w:t>wasd</w:t>
       </w:r>
       <w:proofErr w:type="spellEnd"/>
       <w:r>
@@ -916,7 +916,30 @@
           <w:sz w:val="22"/>
           <w:szCs w:val="22"/>
         </w:rPr>
-        <w:t xml:space="preserve">O jogador se movimentará através do cenário usando ASDW e sempre depois de vencer todos os inimigos andará de sala em sala até chegar na fase final do andar, vencer o boss e subir de andar voltando a rondar pelas salas. No final do jogo “em tese” o jogador escapará das cavernas voltando </w:t>
+        <w:t xml:space="preserve">O jogador se movimentará através do cenário usando </w:t>
+      </w:r>
+      <w:proofErr w:type="spellStart"/>
+      <w:r>
+        <w:t>wasd</w:t>
+      </w:r>
+      <w:proofErr w:type="spellEnd"/>
+      <w:r>
+        <w:rPr>
+          <w:b/>
+          <w:bCs/>
+          <w:sz w:val="22"/>
+          <w:szCs w:val="22"/>
+        </w:rPr>
+        <w:t xml:space="preserve"> </w:t>
+      </w:r>
+      <w:r>
+        <w:rPr>
+          <w:b/>
+          <w:bCs/>
+          <w:sz w:val="22"/>
+          <w:szCs w:val="22"/>
+        </w:rPr>
+        <w:t xml:space="preserve">e sempre depois de vencer todos os inimigos andará de sala em sala até chegar na fase final do andar, vencer o boss e subir de andar voltando a rondar pelas salas. No final do jogo “em tese” o jogador escapará das cavernas voltando </w:t>
       </w:r>
       <w:proofErr w:type="gramStart"/>
       <w:r>
@@ -2787,7 +2810,18 @@
       </w:r>
       <w:proofErr w:type="gramEnd"/>
       <w:r>
-        <w:t xml:space="preserve"> Gorda?</w:t>
+        <w:t xml:space="preserve"> </w:t>
+      </w:r>
+      <w:proofErr w:type="spellStart"/>
+      <w:r>
+        <w:t>Ex-</w:t>
+      </w:r>
+      <w:r>
+        <w:t>Gorda</w:t>
+      </w:r>
+      <w:proofErr w:type="spellEnd"/>
+      <w:r>
+        <w:t>?</w:t>
       </w:r>
       <w:r>
         <w:t xml:space="preserve">) </w:t>
@@ -5488,6 +5522,7 @@
   <w:style w:type="character" w:default="1" w:styleId="Fontepargpadro">
     <w:name w:val="Default Paragraph Font"/>
     <w:uiPriority w:val="1"/>
+    <w:semiHidden/>
     <w:unhideWhenUsed/>
   </w:style>
   <w:style w:type="table" w:default="1" w:styleId="Tabelanormal">

</xml_diff>